<commit_message>
Autosuggestions, Tooltips, sync issues , gettext and getattributes
</commit_message>
<xml_diff>
--- a/Notes.docx
+++ b/Notes.docx
@@ -7937,8 +7937,14 @@
         <w:tabs>
           <w:tab w:val="left" w:pos="1496"/>
         </w:tabs>
-      </w:pPr>
-      <w:r>
+        <w:rPr>
+          <w:b/>
+        </w:rPr>
+      </w:pPr>
+      <w:r>
+        <w:rPr>
+          <w:b/>
+        </w:rPr>
         <w:t>Selenium Setup</w:t>
       </w:r>
     </w:p>
@@ -8019,34 +8025,121 @@
     </w:p>
     <w:p>
       <w:pPr>
+        <w:pStyle w:val="ListParagraph"/>
+        <w:numPr>
+          <w:ilvl w:val="0"/>
+          <w:numId w:val="14"/>
+        </w:numPr>
         <w:tabs>
           <w:tab w:val="left" w:pos="1496"/>
         </w:tabs>
       </w:pPr>
-    </w:p>
-    <w:p>
-      <w:pPr>
+      <w:r>
+        <w:t>Creating Maven Project</w:t>
+      </w:r>
+    </w:p>
+    <w:p>
+      <w:pPr>
+        <w:pStyle w:val="ListParagraph"/>
+        <w:numPr>
+          <w:ilvl w:val="1"/>
+          <w:numId w:val="14"/>
+        </w:numPr>
         <w:tabs>
           <w:tab w:val="left" w:pos="1496"/>
         </w:tabs>
       </w:pPr>
-    </w:p>
-    <w:p>
-      <w:pPr>
+      <w:r>
+        <w:t>Changing the compiler to the latest version</w:t>
+      </w:r>
+    </w:p>
+    <w:p>
+      <w:pPr>
+        <w:pStyle w:val="ListParagraph"/>
+        <w:numPr>
+          <w:ilvl w:val="1"/>
+          <w:numId w:val="14"/>
+        </w:numPr>
         <w:tabs>
           <w:tab w:val="left" w:pos="1496"/>
         </w:tabs>
       </w:pPr>
+      <w:r>
+        <w:t xml:space="preserve">Changing the JRE to the latest </w:t>
+      </w:r>
+      <w:r>
+        <w:rPr>
+          <w:b/>
+        </w:rPr>
+        <w:t>JDK VERSION</w:t>
+      </w:r>
     </w:p>
     <w:p>
       <w:pPr>
         <w:tabs>
           <w:tab w:val="left" w:pos="1496"/>
         </w:tabs>
-      </w:pPr>
-    </w:p>
-    <w:p>
-      <w:pPr>
+        <w:ind w:left="360"/>
+      </w:pPr>
+      <w:r>
+        <w:rPr>
+          <w:b/>
+          <w:noProof/>
+        </w:rPr>
+        <w:drawing>
+          <wp:inline distT="0" distB="0" distL="0" distR="0">
+            <wp:extent cx="5935345" cy="2317115"/>
+            <wp:effectExtent l="19050" t="0" r="8255" b="0"/>
+            <wp:docPr id="19" name="Picture 1"/>
+            <wp:cNvGraphicFramePr>
+              <a:graphicFrameLocks xmlns:a="http://schemas.openxmlformats.org/drawingml/2006/main" noChangeAspect="1"/>
+            </wp:cNvGraphicFramePr>
+            <a:graphic xmlns:a="http://schemas.openxmlformats.org/drawingml/2006/main">
+              <a:graphicData uri="http://schemas.openxmlformats.org/drawingml/2006/picture">
+                <pic:pic xmlns:pic="http://schemas.openxmlformats.org/drawingml/2006/picture">
+                  <pic:nvPicPr>
+                    <pic:cNvPr id="0" name="Picture 1"/>
+                    <pic:cNvPicPr>
+                      <a:picLocks noChangeAspect="1" noChangeArrowheads="1"/>
+                    </pic:cNvPicPr>
+                  </pic:nvPicPr>
+                  <pic:blipFill>
+                    <a:blip r:embed="rId17"/>
+                    <a:srcRect/>
+                    <a:stretch>
+                      <a:fillRect/>
+                    </a:stretch>
+                  </pic:blipFill>
+                  <pic:spPr bwMode="auto">
+                    <a:xfrm>
+                      <a:off x="0" y="0"/>
+                      <a:ext cx="5935345" cy="2317115"/>
+                    </a:xfrm>
+                    <a:prstGeom prst="rect">
+                      <a:avLst/>
+                    </a:prstGeom>
+                    <a:noFill/>
+                    <a:ln w="9525">
+                      <a:noFill/>
+                      <a:miter lim="800000"/>
+                      <a:headEnd/>
+                      <a:tailEnd/>
+                    </a:ln>
+                  </pic:spPr>
+                </pic:pic>
+              </a:graphicData>
+            </a:graphic>
+          </wp:inline>
+        </w:drawing>
+      </w:r>
+    </w:p>
+    <w:p>
+      <w:pPr>
+        <w:pStyle w:val="ListParagraph"/>
+        <w:numPr>
+          <w:ilvl w:val="1"/>
+          <w:numId w:val="14"/>
+        </w:numPr>
         <w:tabs>
           <w:tab w:val="left" w:pos="1496"/>
         </w:tabs>
@@ -8072,9 +8165,6 @@
           <w:tab w:val="left" w:pos="1496"/>
         </w:tabs>
       </w:pPr>
-      <w:r>
-        <w:t>Architecture</w:t>
-      </w:r>
     </w:p>
     <w:p>
       <w:pPr>
@@ -8082,10 +8172,56 @@
           <w:tab w:val="left" w:pos="1496"/>
         </w:tabs>
       </w:pPr>
+    </w:p>
+    <w:p>
+      <w:pPr>
+        <w:tabs>
+          <w:tab w:val="left" w:pos="1496"/>
+        </w:tabs>
+      </w:pPr>
+    </w:p>
+    <w:p>
+      <w:pPr>
+        <w:tabs>
+          <w:tab w:val="left" w:pos="1496"/>
+        </w:tabs>
+      </w:pPr>
+    </w:p>
+    <w:p>
+      <w:pPr>
+        <w:tabs>
+          <w:tab w:val="left" w:pos="1496"/>
+        </w:tabs>
+      </w:pPr>
+    </w:p>
+    <w:p>
+      <w:pPr>
+        <w:tabs>
+          <w:tab w:val="left" w:pos="1496"/>
+        </w:tabs>
+      </w:pPr>
+    </w:p>
+    <w:p>
+      <w:pPr>
+        <w:tabs>
+          <w:tab w:val="left" w:pos="1496"/>
+        </w:tabs>
+      </w:pPr>
+      <w:r>
+        <w:t>Architecture</w:t>
+      </w:r>
+    </w:p>
+    <w:p>
+      <w:pPr>
+        <w:tabs>
+          <w:tab w:val="left" w:pos="1496"/>
+        </w:tabs>
+      </w:pPr>
       <w:r>
         <w:rPr>
           <w:noProof/>
         </w:rPr>
+        <w:lastRenderedPageBreak/>
         <w:drawing>
           <wp:inline distT="0" distB="0" distL="0" distR="0">
             <wp:extent cx="5929630" cy="2125980"/>
@@ -8104,7 +8240,7 @@
                     </pic:cNvPicPr>
                   </pic:nvPicPr>
                   <pic:blipFill>
-                    <a:blip r:embed="rId17"/>
+                    <a:blip r:embed="rId18"/>
                     <a:srcRect/>
                     <a:stretch>
                       <a:fillRect/>
@@ -8153,7 +8289,6 @@
         <w:rPr>
           <w:noProof/>
         </w:rPr>
-        <w:lastRenderedPageBreak/>
         <w:drawing>
           <wp:inline distT="0" distB="0" distL="0" distR="0">
             <wp:extent cx="5935345" cy="2563495"/>
@@ -8172,7 +8307,7 @@
                     </pic:cNvPicPr>
                   </pic:nvPicPr>
                   <pic:blipFill>
-                    <a:blip r:embed="rId18"/>
+                    <a:blip r:embed="rId19"/>
                     <a:srcRect/>
                     <a:stretch>
                       <a:fillRect/>
@@ -8214,6 +8349,199 @@
           <w:tab w:val="left" w:pos="1496"/>
         </w:tabs>
       </w:pPr>
+      <w:r>
+        <w:rPr>
+          <w:noProof/>
+        </w:rPr>
+        <w:drawing>
+          <wp:inline distT="0" distB="0" distL="0" distR="0">
+            <wp:extent cx="5934075" cy="2209800"/>
+            <wp:effectExtent l="19050" t="0" r="9525" b="0"/>
+            <wp:docPr id="20" name="Picture 2"/>
+            <wp:cNvGraphicFramePr>
+              <a:graphicFrameLocks xmlns:a="http://schemas.openxmlformats.org/drawingml/2006/main" noChangeAspect="1"/>
+            </wp:cNvGraphicFramePr>
+            <a:graphic xmlns:a="http://schemas.openxmlformats.org/drawingml/2006/main">
+              <a:graphicData uri="http://schemas.openxmlformats.org/drawingml/2006/picture">
+                <pic:pic xmlns:pic="http://schemas.openxmlformats.org/drawingml/2006/picture">
+                  <pic:nvPicPr>
+                    <pic:cNvPr id="0" name="Picture 2"/>
+                    <pic:cNvPicPr>
+                      <a:picLocks noChangeAspect="1" noChangeArrowheads="1"/>
+                    </pic:cNvPicPr>
+                  </pic:nvPicPr>
+                  <pic:blipFill>
+                    <a:blip r:embed="rId20"/>
+                    <a:srcRect/>
+                    <a:stretch>
+                      <a:fillRect/>
+                    </a:stretch>
+                  </pic:blipFill>
+                  <pic:spPr bwMode="auto">
+                    <a:xfrm>
+                      <a:off x="0" y="0"/>
+                      <a:ext cx="5934075" cy="2209800"/>
+                    </a:xfrm>
+                    <a:prstGeom prst="rect">
+                      <a:avLst/>
+                    </a:prstGeom>
+                    <a:noFill/>
+                    <a:ln w="9525">
+                      <a:noFill/>
+                      <a:miter lim="800000"/>
+                      <a:headEnd/>
+                      <a:tailEnd/>
+                    </a:ln>
+                  </pic:spPr>
+                </pic:pic>
+              </a:graphicData>
+            </a:graphic>
+          </wp:inline>
+        </w:drawing>
+      </w:r>
+    </w:p>
+    <w:p>
+      <w:pPr>
+        <w:tabs>
+          <w:tab w:val="left" w:pos="1496"/>
+        </w:tabs>
+      </w:pPr>
+    </w:p>
+    <w:p>
+      <w:pPr>
+        <w:tabs>
+          <w:tab w:val="left" w:pos="1496"/>
+        </w:tabs>
+      </w:pPr>
+      <w:r>
+        <w:rPr>
+          <w:noProof/>
+        </w:rPr>
+        <w:lastRenderedPageBreak/>
+        <w:drawing>
+          <wp:inline distT="0" distB="0" distL="0" distR="0">
+            <wp:extent cx="3649770" cy="1130706"/>
+            <wp:effectExtent l="19050" t="0" r="7830" b="0"/>
+            <wp:docPr id="21" name="Picture 3"/>
+            <wp:cNvGraphicFramePr>
+              <a:graphicFrameLocks xmlns:a="http://schemas.openxmlformats.org/drawingml/2006/main" noChangeAspect="1"/>
+            </wp:cNvGraphicFramePr>
+            <a:graphic xmlns:a="http://schemas.openxmlformats.org/drawingml/2006/main">
+              <a:graphicData uri="http://schemas.openxmlformats.org/drawingml/2006/picture">
+                <pic:pic xmlns:pic="http://schemas.openxmlformats.org/drawingml/2006/picture">
+                  <pic:nvPicPr>
+                    <pic:cNvPr id="0" name="Picture 3"/>
+                    <pic:cNvPicPr>
+                      <a:picLocks noChangeAspect="1" noChangeArrowheads="1"/>
+                    </pic:cNvPicPr>
+                  </pic:nvPicPr>
+                  <pic:blipFill>
+                    <a:blip r:embed="rId21"/>
+                    <a:srcRect/>
+                    <a:stretch>
+                      <a:fillRect/>
+                    </a:stretch>
+                  </pic:blipFill>
+                  <pic:spPr bwMode="auto">
+                    <a:xfrm>
+                      <a:off x="0" y="0"/>
+                      <a:ext cx="3649619" cy="1130659"/>
+                    </a:xfrm>
+                    <a:prstGeom prst="rect">
+                      <a:avLst/>
+                    </a:prstGeom>
+                    <a:noFill/>
+                    <a:ln w="9525">
+                      <a:noFill/>
+                      <a:miter lim="800000"/>
+                      <a:headEnd/>
+                      <a:tailEnd/>
+                    </a:ln>
+                  </pic:spPr>
+                </pic:pic>
+              </a:graphicData>
+            </a:graphic>
+          </wp:inline>
+        </w:drawing>
+      </w:r>
+    </w:p>
+    <w:p>
+      <w:pPr>
+        <w:tabs>
+          <w:tab w:val="left" w:pos="1496"/>
+        </w:tabs>
+      </w:pPr>
+      <w:r>
+        <w:rPr>
+          <w:noProof/>
+        </w:rPr>
+        <w:drawing>
+          <wp:inline distT="0" distB="0" distL="0" distR="0">
+            <wp:extent cx="5943600" cy="2257425"/>
+            <wp:effectExtent l="19050" t="0" r="0" b="0"/>
+            <wp:docPr id="22" name="Picture 4"/>
+            <wp:cNvGraphicFramePr>
+              <a:graphicFrameLocks xmlns:a="http://schemas.openxmlformats.org/drawingml/2006/main" noChangeAspect="1"/>
+            </wp:cNvGraphicFramePr>
+            <a:graphic xmlns:a="http://schemas.openxmlformats.org/drawingml/2006/main">
+              <a:graphicData uri="http://schemas.openxmlformats.org/drawingml/2006/picture">
+                <pic:pic xmlns:pic="http://schemas.openxmlformats.org/drawingml/2006/picture">
+                  <pic:nvPicPr>
+                    <pic:cNvPr id="0" name="Picture 4"/>
+                    <pic:cNvPicPr>
+                      <a:picLocks noChangeAspect="1" noChangeArrowheads="1"/>
+                    </pic:cNvPicPr>
+                  </pic:nvPicPr>
+                  <pic:blipFill>
+                    <a:blip r:embed="rId22"/>
+                    <a:srcRect/>
+                    <a:stretch>
+                      <a:fillRect/>
+                    </a:stretch>
+                  </pic:blipFill>
+                  <pic:spPr bwMode="auto">
+                    <a:xfrm>
+                      <a:off x="0" y="0"/>
+                      <a:ext cx="5943600" cy="2257425"/>
+                    </a:xfrm>
+                    <a:prstGeom prst="rect">
+                      <a:avLst/>
+                    </a:prstGeom>
+                    <a:noFill/>
+                    <a:ln w="9525">
+                      <a:noFill/>
+                      <a:miter lim="800000"/>
+                      <a:headEnd/>
+                      <a:tailEnd/>
+                    </a:ln>
+                  </pic:spPr>
+                </pic:pic>
+              </a:graphicData>
+            </a:graphic>
+          </wp:inline>
+        </w:drawing>
+      </w:r>
+    </w:p>
+    <w:p>
+      <w:pPr>
+        <w:tabs>
+          <w:tab w:val="left" w:pos="1496"/>
+        </w:tabs>
+      </w:pPr>
+    </w:p>
+    <w:p>
+      <w:pPr>
+        <w:tabs>
+          <w:tab w:val="left" w:pos="1496"/>
+        </w:tabs>
+      </w:pPr>
+    </w:p>
+    <w:p>
+      <w:pPr>
+        <w:tabs>
+          <w:tab w:val="left" w:pos="1496"/>
+        </w:tabs>
+      </w:pPr>
     </w:p>
     <w:p>
       <w:pPr>
@@ -8503,6 +8831,7 @@
         </w:tabs>
       </w:pPr>
       <w:r>
+        <w:lastRenderedPageBreak/>
         <w:t>XPATH</w:t>
       </w:r>
     </w:p>
@@ -8529,7 +8858,6 @@
         <w:rPr>
           <w:noProof/>
         </w:rPr>
-        <w:lastRenderedPageBreak/>
         <w:drawing>
           <wp:inline distT="0" distB="0" distL="0" distR="0">
             <wp:extent cx="5941060" cy="2541270"/>
@@ -8548,7 +8876,7 @@
                     </pic:cNvPicPr>
                   </pic:nvPicPr>
                   <pic:blipFill>
-                    <a:blip r:embed="rId19"/>
+                    <a:blip r:embed="rId23"/>
                     <a:srcRect/>
                     <a:stretch>
                       <a:fillRect/>
@@ -9549,7 +9877,7 @@
                     </pic:cNvPicPr>
                   </pic:nvPicPr>
                   <pic:blipFill>
-                    <a:blip r:embed="rId20"/>
+                    <a:blip r:embed="rId24"/>
                     <a:srcRect/>
                     <a:stretch>
                       <a:fillRect/>
@@ -9626,7 +9954,7 @@
                     </pic:cNvPicPr>
                   </pic:nvPicPr>
                   <pic:blipFill>
-                    <a:blip r:embed="rId21"/>
+                    <a:blip r:embed="rId25"/>
                     <a:srcRect/>
                     <a:stretch>
                       <a:fillRect/>
@@ -10717,7 +11045,7 @@
                     </pic:cNvPicPr>
                   </pic:nvPicPr>
                   <pic:blipFill>
-                    <a:blip r:embed="rId22"/>
+                    <a:blip r:embed="rId26"/>
                     <a:srcRect/>
                     <a:stretch>
                       <a:fillRect/>
@@ -10767,7 +11095,7 @@
                     </pic:cNvPicPr>
                   </pic:nvPicPr>
                   <pic:blipFill>
-                    <a:blip r:embed="rId23"/>
+                    <a:blip r:embed="rId27"/>
                     <a:srcRect/>
                     <a:stretch>
                       <a:fillRect/>
@@ -10859,7 +11187,7 @@
                     </pic:cNvPicPr>
                   </pic:nvPicPr>
                   <pic:blipFill>
-                    <a:blip r:embed="rId24"/>
+                    <a:blip r:embed="rId28"/>
                     <a:srcRect/>
                     <a:stretch>
                       <a:fillRect/>
@@ -10917,7 +11245,7 @@
                     </pic:cNvPicPr>
                   </pic:nvPicPr>
                   <pic:blipFill>
-                    <a:blip r:embed="rId25"/>
+                    <a:blip r:embed="rId29"/>
                     <a:srcRect/>
                     <a:stretch>
                       <a:fillRect/>
@@ -11203,7 +11531,7 @@
                     </pic:cNvPicPr>
                   </pic:nvPicPr>
                   <pic:blipFill>
-                    <a:blip r:embed="rId26"/>
+                    <a:blip r:embed="rId30"/>
                     <a:srcRect/>
                     <a:stretch>
                       <a:fillRect/>
@@ -11341,7 +11669,7 @@
                     </pic:cNvPicPr>
                   </pic:nvPicPr>
                   <pic:blipFill>
-                    <a:blip r:embed="rId27"/>
+                    <a:blip r:embed="rId31"/>
                     <a:srcRect/>
                     <a:stretch>
                       <a:fillRect/>
@@ -13019,87 +13347,87 @@
   </w:abstractNum>
   <w:abstractNum w:abstractNumId="16">
     <w:nsid w:val="761670A4"/>
-    <w:multiLevelType w:val="hybridMultilevel"/>
-    <w:tmpl w:val="60F6391E"/>
-    <w:lvl w:ilvl="0" w:tplc="0409000F">
+    <w:multiLevelType w:val="multilevel"/>
+    <w:tmpl w:val="0409001F"/>
+    <w:lvl w:ilvl="0">
       <w:start w:val="1"/>
       <w:numFmt w:val="decimal"/>
       <w:lvlText w:val="%1."/>
       <w:lvlJc w:val="left"/>
       <w:pPr>
-        <w:ind w:left="720" w:hanging="360"/>
-      </w:pPr>
-    </w:lvl>
-    <w:lvl w:ilvl="1" w:tplc="04090019">
-      <w:start w:val="1"/>
-      <w:numFmt w:val="lowerLetter"/>
-      <w:lvlText w:val="%2."/>
+        <w:ind w:left="360" w:hanging="360"/>
+      </w:pPr>
+    </w:lvl>
+    <w:lvl w:ilvl="1">
+      <w:start w:val="1"/>
+      <w:numFmt w:val="decimal"/>
+      <w:lvlText w:val="%1.%2."/>
       <w:lvlJc w:val="left"/>
       <w:pPr>
-        <w:ind w:left="1440" w:hanging="360"/>
-      </w:pPr>
-    </w:lvl>
-    <w:lvl w:ilvl="2" w:tplc="0409001B" w:tentative="1">
-      <w:start w:val="1"/>
-      <w:numFmt w:val="lowerRoman"/>
-      <w:lvlText w:val="%3."/>
-      <w:lvlJc w:val="right"/>
-      <w:pPr>
-        <w:ind w:left="2160" w:hanging="180"/>
-      </w:pPr>
-    </w:lvl>
-    <w:lvl w:ilvl="3" w:tplc="0409000F" w:tentative="1">
+        <w:ind w:left="792" w:hanging="432"/>
+      </w:pPr>
+    </w:lvl>
+    <w:lvl w:ilvl="2">
       <w:start w:val="1"/>
       <w:numFmt w:val="decimal"/>
-      <w:lvlText w:val="%4."/>
+      <w:lvlText w:val="%1.%2.%3."/>
       <w:lvlJc w:val="left"/>
       <w:pPr>
-        <w:ind w:left="2880" w:hanging="360"/>
-      </w:pPr>
-    </w:lvl>
-    <w:lvl w:ilvl="4" w:tplc="04090019" w:tentative="1">
-      <w:start w:val="1"/>
-      <w:numFmt w:val="lowerLetter"/>
-      <w:lvlText w:val="%5."/>
+        <w:ind w:left="1224" w:hanging="504"/>
+      </w:pPr>
+    </w:lvl>
+    <w:lvl w:ilvl="3">
+      <w:start w:val="1"/>
+      <w:numFmt w:val="decimal"/>
+      <w:lvlText w:val="%1.%2.%3.%4."/>
       <w:lvlJc w:val="left"/>
       <w:pPr>
-        <w:ind w:left="3600" w:hanging="360"/>
-      </w:pPr>
-    </w:lvl>
-    <w:lvl w:ilvl="5" w:tplc="0409001B" w:tentative="1">
-      <w:start w:val="1"/>
-      <w:numFmt w:val="lowerRoman"/>
-      <w:lvlText w:val="%6."/>
-      <w:lvlJc w:val="right"/>
-      <w:pPr>
-        <w:ind w:left="4320" w:hanging="180"/>
-      </w:pPr>
-    </w:lvl>
-    <w:lvl w:ilvl="6" w:tplc="0409000F" w:tentative="1">
+        <w:ind w:left="1728" w:hanging="648"/>
+      </w:pPr>
+    </w:lvl>
+    <w:lvl w:ilvl="4">
       <w:start w:val="1"/>
       <w:numFmt w:val="decimal"/>
-      <w:lvlText w:val="%7."/>
+      <w:lvlText w:val="%1.%2.%3.%4.%5."/>
       <w:lvlJc w:val="left"/>
       <w:pPr>
-        <w:ind w:left="5040" w:hanging="360"/>
-      </w:pPr>
-    </w:lvl>
-    <w:lvl w:ilvl="7" w:tplc="04090019" w:tentative="1">
-      <w:start w:val="1"/>
-      <w:numFmt w:val="lowerLetter"/>
-      <w:lvlText w:val="%8."/>
+        <w:ind w:left="2232" w:hanging="792"/>
+      </w:pPr>
+    </w:lvl>
+    <w:lvl w:ilvl="5">
+      <w:start w:val="1"/>
+      <w:numFmt w:val="decimal"/>
+      <w:lvlText w:val="%1.%2.%3.%4.%5.%6."/>
       <w:lvlJc w:val="left"/>
       <w:pPr>
-        <w:ind w:left="5760" w:hanging="360"/>
-      </w:pPr>
-    </w:lvl>
-    <w:lvl w:ilvl="8" w:tplc="0409001B" w:tentative="1">
-      <w:start w:val="1"/>
-      <w:numFmt w:val="lowerRoman"/>
-      <w:lvlText w:val="%9."/>
-      <w:lvlJc w:val="right"/>
-      <w:pPr>
-        <w:ind w:left="6480" w:hanging="180"/>
+        <w:ind w:left="2736" w:hanging="936"/>
+      </w:pPr>
+    </w:lvl>
+    <w:lvl w:ilvl="6">
+      <w:start w:val="1"/>
+      <w:numFmt w:val="decimal"/>
+      <w:lvlText w:val="%1.%2.%3.%4.%5.%6.%7."/>
+      <w:lvlJc w:val="left"/>
+      <w:pPr>
+        <w:ind w:left="3240" w:hanging="1080"/>
+      </w:pPr>
+    </w:lvl>
+    <w:lvl w:ilvl="7">
+      <w:start w:val="1"/>
+      <w:numFmt w:val="decimal"/>
+      <w:lvlText w:val="%1.%2.%3.%4.%5.%6.%7.%8."/>
+      <w:lvlJc w:val="left"/>
+      <w:pPr>
+        <w:ind w:left="3744" w:hanging="1224"/>
+      </w:pPr>
+    </w:lvl>
+    <w:lvl w:ilvl="8">
+      <w:start w:val="1"/>
+      <w:numFmt w:val="decimal"/>
+      <w:lvlText w:val="%1.%2.%3.%4.%5.%6.%7.%8.%9."/>
+      <w:lvlJc w:val="left"/>
+      <w:pPr>
+        <w:ind w:left="4320" w:hanging="1440"/>
       </w:pPr>
     </w:lvl>
   </w:abstractNum>

</xml_diff>

<commit_message>
dropdown, fluent wait , browser action, validation functions
</commit_message>
<xml_diff>
--- a/Notes.docx
+++ b/Notes.docx
@@ -8208,6 +8208,7 @@
         </w:tabs>
       </w:pPr>
       <w:r>
+        <w:lastRenderedPageBreak/>
         <w:t>Architecture</w:t>
       </w:r>
     </w:p>
@@ -8221,7 +8222,6 @@
         <w:rPr>
           <w:noProof/>
         </w:rPr>
-        <w:lastRenderedPageBreak/>
         <w:drawing>
           <wp:inline distT="0" distB="0" distL="0" distR="0">
             <wp:extent cx="5929630" cy="2125980"/>
@@ -8417,7 +8417,6 @@
         <w:rPr>
           <w:noProof/>
         </w:rPr>
-        <w:lastRenderedPageBreak/>
         <w:drawing>
           <wp:inline distT="0" distB="0" distL="0" distR="0">
             <wp:extent cx="3649770" cy="1130706"/>
@@ -8535,6 +8534,141 @@
           <w:tab w:val="left" w:pos="1496"/>
         </w:tabs>
       </w:pPr>
+      <w:r>
+        <w:t xml:space="preserve">Fluent Wait : </w:t>
+      </w:r>
+    </w:p>
+    <w:p>
+      <w:pPr>
+        <w:tabs>
+          <w:tab w:val="left" w:pos="1496"/>
+        </w:tabs>
+      </w:pPr>
+      <w:r>
+        <w:rPr>
+          <w:noProof/>
+        </w:rPr>
+        <w:drawing>
+          <wp:inline distT="0" distB="0" distL="0" distR="0">
+            <wp:extent cx="4491242" cy="2323867"/>
+            <wp:effectExtent l="19050" t="0" r="4558" b="0"/>
+            <wp:docPr id="23" name="Picture 1"/>
+            <wp:cNvGraphicFramePr>
+              <a:graphicFrameLocks xmlns:a="http://schemas.openxmlformats.org/drawingml/2006/main" noChangeAspect="1"/>
+            </wp:cNvGraphicFramePr>
+            <a:graphic xmlns:a="http://schemas.openxmlformats.org/drawingml/2006/main">
+              <a:graphicData uri="http://schemas.openxmlformats.org/drawingml/2006/picture">
+                <pic:pic xmlns:pic="http://schemas.openxmlformats.org/drawingml/2006/picture">
+                  <pic:nvPicPr>
+                    <pic:cNvPr id="0" name="Picture 1"/>
+                    <pic:cNvPicPr>
+                      <a:picLocks noChangeAspect="1" noChangeArrowheads="1"/>
+                    </pic:cNvPicPr>
+                  </pic:nvPicPr>
+                  <pic:blipFill>
+                    <a:blip r:embed="rId23"/>
+                    <a:srcRect/>
+                    <a:stretch>
+                      <a:fillRect/>
+                    </a:stretch>
+                  </pic:blipFill>
+                  <pic:spPr bwMode="auto">
+                    <a:xfrm>
+                      <a:off x="0" y="0"/>
+                      <a:ext cx="4491032" cy="2323758"/>
+                    </a:xfrm>
+                    <a:prstGeom prst="rect">
+                      <a:avLst/>
+                    </a:prstGeom>
+                    <a:noFill/>
+                    <a:ln w="9525">
+                      <a:noFill/>
+                      <a:miter lim="800000"/>
+                      <a:headEnd/>
+                      <a:tailEnd/>
+                    </a:ln>
+                  </pic:spPr>
+                </pic:pic>
+              </a:graphicData>
+            </a:graphic>
+          </wp:inline>
+        </w:drawing>
+      </w:r>
+    </w:p>
+    <w:p>
+      <w:pPr>
+        <w:tabs>
+          <w:tab w:val="left" w:pos="1496"/>
+        </w:tabs>
+      </w:pPr>
+    </w:p>
+    <w:p>
+      <w:pPr>
+        <w:tabs>
+          <w:tab w:val="left" w:pos="1496"/>
+        </w:tabs>
+      </w:pPr>
+      <w:r>
+        <w:t>SELECT CLASS :</w:t>
+      </w:r>
+    </w:p>
+    <w:p>
+      <w:pPr>
+        <w:tabs>
+          <w:tab w:val="left" w:pos="1496"/>
+        </w:tabs>
+      </w:pPr>
+      <w:r>
+        <w:rPr>
+          <w:noProof/>
+        </w:rPr>
+        <w:lastRenderedPageBreak/>
+        <w:drawing>
+          <wp:inline distT="0" distB="0" distL="0" distR="0">
+            <wp:extent cx="5941060" cy="2294255"/>
+            <wp:effectExtent l="19050" t="0" r="2540" b="0"/>
+            <wp:docPr id="24" name="Picture 2"/>
+            <wp:cNvGraphicFramePr>
+              <a:graphicFrameLocks xmlns:a="http://schemas.openxmlformats.org/drawingml/2006/main" noChangeAspect="1"/>
+            </wp:cNvGraphicFramePr>
+            <a:graphic xmlns:a="http://schemas.openxmlformats.org/drawingml/2006/main">
+              <a:graphicData uri="http://schemas.openxmlformats.org/drawingml/2006/picture">
+                <pic:pic xmlns:pic="http://schemas.openxmlformats.org/drawingml/2006/picture">
+                  <pic:nvPicPr>
+                    <pic:cNvPr id="0" name="Picture 2"/>
+                    <pic:cNvPicPr>
+                      <a:picLocks noChangeAspect="1" noChangeArrowheads="1"/>
+                    </pic:cNvPicPr>
+                  </pic:nvPicPr>
+                  <pic:blipFill>
+                    <a:blip r:embed="rId24"/>
+                    <a:srcRect/>
+                    <a:stretch>
+                      <a:fillRect/>
+                    </a:stretch>
+                  </pic:blipFill>
+                  <pic:spPr bwMode="auto">
+                    <a:xfrm>
+                      <a:off x="0" y="0"/>
+                      <a:ext cx="5941060" cy="2294255"/>
+                    </a:xfrm>
+                    <a:prstGeom prst="rect">
+                      <a:avLst/>
+                    </a:prstGeom>
+                    <a:noFill/>
+                    <a:ln w="9525">
+                      <a:noFill/>
+                      <a:miter lim="800000"/>
+                      <a:headEnd/>
+                      <a:tailEnd/>
+                    </a:ln>
+                  </pic:spPr>
+                </pic:pic>
+              </a:graphicData>
+            </a:graphic>
+          </wp:inline>
+        </w:drawing>
+      </w:r>
     </w:p>
     <w:p>
       <w:pPr>
@@ -8831,7 +8965,6 @@
         </w:tabs>
       </w:pPr>
       <w:r>
-        <w:lastRenderedPageBreak/>
         <w:t>XPATH</w:t>
       </w:r>
     </w:p>
@@ -8858,6 +8991,7 @@
         <w:rPr>
           <w:noProof/>
         </w:rPr>
+        <w:lastRenderedPageBreak/>
         <w:drawing>
           <wp:inline distT="0" distB="0" distL="0" distR="0">
             <wp:extent cx="5941060" cy="2541270"/>
@@ -8876,7 +9010,7 @@
                     </pic:cNvPicPr>
                   </pic:nvPicPr>
                   <pic:blipFill>
-                    <a:blip r:embed="rId23"/>
+                    <a:blip r:embed="rId25"/>
                     <a:srcRect/>
                     <a:stretch>
                       <a:fillRect/>
@@ -9877,7 +10011,7 @@
                     </pic:cNvPicPr>
                   </pic:nvPicPr>
                   <pic:blipFill>
-                    <a:blip r:embed="rId24"/>
+                    <a:blip r:embed="rId26"/>
                     <a:srcRect/>
                     <a:stretch>
                       <a:fillRect/>
@@ -9954,7 +10088,7 @@
                     </pic:cNvPicPr>
                   </pic:nvPicPr>
                   <pic:blipFill>
-                    <a:blip r:embed="rId25"/>
+                    <a:blip r:embed="rId27"/>
                     <a:srcRect/>
                     <a:stretch>
                       <a:fillRect/>
@@ -11045,7 +11179,7 @@
                     </pic:cNvPicPr>
                   </pic:nvPicPr>
                   <pic:blipFill>
-                    <a:blip r:embed="rId26"/>
+                    <a:blip r:embed="rId28"/>
                     <a:srcRect/>
                     <a:stretch>
                       <a:fillRect/>
@@ -11095,7 +11229,7 @@
                     </pic:cNvPicPr>
                   </pic:nvPicPr>
                   <pic:blipFill>
-                    <a:blip r:embed="rId27"/>
+                    <a:blip r:embed="rId29"/>
                     <a:srcRect/>
                     <a:stretch>
                       <a:fillRect/>
@@ -11187,7 +11321,7 @@
                     </pic:cNvPicPr>
                   </pic:nvPicPr>
                   <pic:blipFill>
-                    <a:blip r:embed="rId28"/>
+                    <a:blip r:embed="rId30"/>
                     <a:srcRect/>
                     <a:stretch>
                       <a:fillRect/>
@@ -11245,7 +11379,7 @@
                     </pic:cNvPicPr>
                   </pic:nvPicPr>
                   <pic:blipFill>
-                    <a:blip r:embed="rId29"/>
+                    <a:blip r:embed="rId31"/>
                     <a:srcRect/>
                     <a:stretch>
                       <a:fillRect/>
@@ -11531,7 +11665,7 @@
                     </pic:cNvPicPr>
                   </pic:nvPicPr>
                   <pic:blipFill>
-                    <a:blip r:embed="rId30"/>
+                    <a:blip r:embed="rId32"/>
                     <a:srcRect/>
                     <a:stretch>
                       <a:fillRect/>
@@ -11669,7 +11803,7 @@
                     </pic:cNvPicPr>
                   </pic:nvPicPr>
                   <pic:blipFill>
-                    <a:blip r:embed="rId31"/>
+                    <a:blip r:embed="rId33"/>
                     <a:srcRect/>
                     <a:stretch>
                       <a:fillRect/>

</xml_diff>

<commit_message>
actions - end2end tests - reusable functions
</commit_message>
<xml_diff>
--- a/Notes.docx
+++ b/Notes.docx
@@ -9741,6 +9741,235 @@
           <w:tab w:val="left" w:pos="1496"/>
         </w:tabs>
       </w:pPr>
+    </w:p>
+    <w:p>
+      <w:pPr>
+        <w:tabs>
+          <w:tab w:val="left" w:pos="1496"/>
+        </w:tabs>
+      </w:pPr>
+      <w:r>
+        <w:t>ACTIONS IN SELENIUM:</w:t>
+      </w:r>
+    </w:p>
+    <w:p>
+      <w:pPr>
+        <w:tabs>
+          <w:tab w:val="left" w:pos="1496"/>
+        </w:tabs>
+      </w:pPr>
+      <w:r>
+        <w:rPr>
+          <w:noProof/>
+        </w:rPr>
+        <w:drawing>
+          <wp:inline distT="0" distB="0" distL="0" distR="0">
+            <wp:extent cx="5941060" cy="1710690"/>
+            <wp:effectExtent l="19050" t="0" r="2540" b="0"/>
+            <wp:docPr id="7" name="Picture 1"/>
+            <wp:cNvGraphicFramePr>
+              <a:graphicFrameLocks xmlns:a="http://schemas.openxmlformats.org/drawingml/2006/main" noChangeAspect="1"/>
+            </wp:cNvGraphicFramePr>
+            <a:graphic xmlns:a="http://schemas.openxmlformats.org/drawingml/2006/main">
+              <a:graphicData uri="http://schemas.openxmlformats.org/drawingml/2006/picture">
+                <pic:pic xmlns:pic="http://schemas.openxmlformats.org/drawingml/2006/picture">
+                  <pic:nvPicPr>
+                    <pic:cNvPr id="0" name="Picture 1"/>
+                    <pic:cNvPicPr>
+                      <a:picLocks noChangeAspect="1" noChangeArrowheads="1"/>
+                    </pic:cNvPicPr>
+                  </pic:nvPicPr>
+                  <pic:blipFill>
+                    <a:blip r:embed="rId27"/>
+                    <a:srcRect/>
+                    <a:stretch>
+                      <a:fillRect/>
+                    </a:stretch>
+                  </pic:blipFill>
+                  <pic:spPr bwMode="auto">
+                    <a:xfrm>
+                      <a:off x="0" y="0"/>
+                      <a:ext cx="5941060" cy="1710690"/>
+                    </a:xfrm>
+                    <a:prstGeom prst="rect">
+                      <a:avLst/>
+                    </a:prstGeom>
+                    <a:noFill/>
+                    <a:ln w="9525">
+                      <a:noFill/>
+                      <a:miter lim="800000"/>
+                      <a:headEnd/>
+                      <a:tailEnd/>
+                    </a:ln>
+                  </pic:spPr>
+                </pic:pic>
+              </a:graphicData>
+            </a:graphic>
+          </wp:inline>
+        </w:drawing>
+      </w:r>
+    </w:p>
+    <w:p>
+      <w:pPr>
+        <w:tabs>
+          <w:tab w:val="left" w:pos="1496"/>
+        </w:tabs>
+      </w:pPr>
+    </w:p>
+    <w:p>
+      <w:pPr>
+        <w:tabs>
+          <w:tab w:val="left" w:pos="1496"/>
+        </w:tabs>
+      </w:pPr>
+    </w:p>
+    <w:p>
+      <w:pPr>
+        <w:tabs>
+          <w:tab w:val="left" w:pos="1496"/>
+        </w:tabs>
+      </w:pPr>
+      <w:r>
+        <w:rPr>
+          <w:noProof/>
+        </w:rPr>
+        <w:lastRenderedPageBreak/>
+        <w:drawing>
+          <wp:inline distT="0" distB="0" distL="0" distR="0">
+            <wp:extent cx="5941060" cy="1525905"/>
+            <wp:effectExtent l="19050" t="0" r="2540" b="0"/>
+            <wp:docPr id="8" name="Picture 2"/>
+            <wp:cNvGraphicFramePr>
+              <a:graphicFrameLocks xmlns:a="http://schemas.openxmlformats.org/drawingml/2006/main" noChangeAspect="1"/>
+            </wp:cNvGraphicFramePr>
+            <a:graphic xmlns:a="http://schemas.openxmlformats.org/drawingml/2006/main">
+              <a:graphicData uri="http://schemas.openxmlformats.org/drawingml/2006/picture">
+                <pic:pic xmlns:pic="http://schemas.openxmlformats.org/drawingml/2006/picture">
+                  <pic:nvPicPr>
+                    <pic:cNvPr id="0" name="Picture 2"/>
+                    <pic:cNvPicPr>
+                      <a:picLocks noChangeAspect="1" noChangeArrowheads="1"/>
+                    </pic:cNvPicPr>
+                  </pic:nvPicPr>
+                  <pic:blipFill>
+                    <a:blip r:embed="rId28"/>
+                    <a:srcRect/>
+                    <a:stretch>
+                      <a:fillRect/>
+                    </a:stretch>
+                  </pic:blipFill>
+                  <pic:spPr bwMode="auto">
+                    <a:xfrm>
+                      <a:off x="0" y="0"/>
+                      <a:ext cx="5941060" cy="1525905"/>
+                    </a:xfrm>
+                    <a:prstGeom prst="rect">
+                      <a:avLst/>
+                    </a:prstGeom>
+                    <a:noFill/>
+                    <a:ln w="9525">
+                      <a:noFill/>
+                      <a:miter lim="800000"/>
+                      <a:headEnd/>
+                      <a:tailEnd/>
+                    </a:ln>
+                  </pic:spPr>
+                </pic:pic>
+              </a:graphicData>
+            </a:graphic>
+          </wp:inline>
+        </w:drawing>
+      </w:r>
+    </w:p>
+    <w:p>
+      <w:pPr>
+        <w:tabs>
+          <w:tab w:val="left" w:pos="1496"/>
+        </w:tabs>
+      </w:pPr>
+    </w:p>
+    <w:p>
+      <w:pPr>
+        <w:tabs>
+          <w:tab w:val="left" w:pos="1496"/>
+        </w:tabs>
+      </w:pPr>
+      <w:r>
+        <w:t>Data Driven Testing in Selenium</w:t>
+      </w:r>
+    </w:p>
+    <w:p>
+      <w:pPr>
+        <w:tabs>
+          <w:tab w:val="left" w:pos="1496"/>
+        </w:tabs>
+      </w:pPr>
+      <w:r>
+        <w:t>Handling Popup in Selenium</w:t>
+      </w:r>
+    </w:p>
+    <w:p>
+      <w:pPr>
+        <w:tabs>
+          <w:tab w:val="left" w:pos="1496"/>
+        </w:tabs>
+      </w:pPr>
+      <w:r>
+        <w:t>TestNG</w:t>
+      </w:r>
+    </w:p>
+    <w:p>
+      <w:pPr>
+        <w:tabs>
+          <w:tab w:val="left" w:pos="1496"/>
+        </w:tabs>
+      </w:pPr>
+      <w:r>
+        <w:t>POM</w:t>
+      </w:r>
+    </w:p>
+    <w:p>
+      <w:pPr>
+        <w:tabs>
+          <w:tab w:val="left" w:pos="1496"/>
+        </w:tabs>
+      </w:pPr>
+      <w:r>
+        <w:rPr>
+          <w:highlight w:val="yellow"/>
+        </w:rPr>
+        <w:t>BDD Cucumber</w:t>
+      </w:r>
+    </w:p>
+    <w:p>
+      <w:pPr>
+        <w:tabs>
+          <w:tab w:val="left" w:pos="1496"/>
+        </w:tabs>
+      </w:pPr>
+      <w:r>
+        <w:t>Executing tests without opening Eclipse – Batch file</w:t>
+      </w:r>
+    </w:p>
+    <w:p>
+      <w:pPr>
+        <w:tabs>
+          <w:tab w:val="left" w:pos="1496"/>
+        </w:tabs>
+      </w:pPr>
+      <w:r>
+        <w:t>How to Take Screenshots on failure</w:t>
+      </w:r>
+    </w:p>
+    <w:p>
+      <w:pPr>
+        <w:tabs>
+          <w:tab w:val="left" w:pos="1496"/>
+        </w:tabs>
+      </w:pPr>
+      <w:r>
+        <w:t xml:space="preserve">How to Execute Java Script code </w:t>
+      </w:r>
     </w:p>
     <w:p>
       <w:pPr>

</xml_diff>

<commit_message>
data driven testing, selenium grid
</commit_message>
<xml_diff>
--- a/Notes.docx
+++ b/Notes.docx
@@ -9896,6 +9896,63 @@
       </w:pPr>
       <w:r>
         <w:t>Data Driven Testing in Selenium</w:t>
+      </w:r>
+    </w:p>
+    <w:p>
+      <w:pPr>
+        <w:tabs>
+          <w:tab w:val="left" w:pos="1496"/>
+        </w:tabs>
+      </w:pPr>
+      <w:r>
+        <w:rPr>
+          <w:noProof/>
+        </w:rPr>
+        <w:drawing>
+          <wp:inline distT="0" distB="0" distL="0" distR="0">
+            <wp:extent cx="3890992" cy="1748784"/>
+            <wp:effectExtent l="19050" t="0" r="0" b="0"/>
+            <wp:docPr id="9" name="Picture 1"/>
+            <wp:cNvGraphicFramePr>
+              <a:graphicFrameLocks xmlns:a="http://schemas.openxmlformats.org/drawingml/2006/main" noChangeAspect="1"/>
+            </wp:cNvGraphicFramePr>
+            <a:graphic xmlns:a="http://schemas.openxmlformats.org/drawingml/2006/main">
+              <a:graphicData uri="http://schemas.openxmlformats.org/drawingml/2006/picture">
+                <pic:pic xmlns:pic="http://schemas.openxmlformats.org/drawingml/2006/picture">
+                  <pic:nvPicPr>
+                    <pic:cNvPr id="0" name="Picture 1"/>
+                    <pic:cNvPicPr>
+                      <a:picLocks noChangeAspect="1" noChangeArrowheads="1"/>
+                    </pic:cNvPicPr>
+                  </pic:nvPicPr>
+                  <pic:blipFill>
+                    <a:blip r:embed="rId29"/>
+                    <a:srcRect/>
+                    <a:stretch>
+                      <a:fillRect/>
+                    </a:stretch>
+                  </pic:blipFill>
+                  <pic:spPr bwMode="auto">
+                    <a:xfrm>
+                      <a:off x="0" y="0"/>
+                      <a:ext cx="3890851" cy="1748720"/>
+                    </a:xfrm>
+                    <a:prstGeom prst="rect">
+                      <a:avLst/>
+                    </a:prstGeom>
+                    <a:noFill/>
+                    <a:ln w="9525">
+                      <a:noFill/>
+                      <a:miter lim="800000"/>
+                      <a:headEnd/>
+                      <a:tailEnd/>
+                    </a:ln>
+                  </pic:spPr>
+                </pic:pic>
+              </a:graphicData>
+            </a:graphic>
+          </wp:inline>
+        </w:drawing>
       </w:r>
     </w:p>
     <w:p>

</xml_diff>